<commit_message>
1. Add PHPWord, 2. Refactor if Possible
</commit_message>
<xml_diff>
--- a/public/ris_docs/generated_ris.docx
+++ b/public/ris_docs/generated_ris.docx
@@ -185,6 +185,7 @@
         <w:spacing w:before="100" w:beforeAutospacing="1" w:after="100" w:afterAutospacing="1"/>
         <w:contextualSpacing/>
         <w:rPr>
+          <w:b/>
           <w:bCs/>
         </w:rPr>
       </w:pPr>
@@ -207,8 +208,8 @@
       <w:r>
         <w:rPr>
           <w:rFonts w:ascii="Arial" w:hAnsi="Arial" w:cs="Arial"/>
+          <w:b/>
           <w:bCs/>
-          <w:color w:val="000000"/>
         </w:rPr>
         <w:t>John</w:t>
       </w:r>
@@ -263,10 +264,18 @@
       <w:r>
         <w:rPr>
           <w:rFonts w:ascii="Arial" w:hAnsi="Arial" w:cs="Arial"/>
-          <w:bCs/>
+          <w:b/>
           <w:color w:val="000000"/>
         </w:rPr>
-        <w:t>${fund_cluster}</w:t>
+        <w:t xml:space="preserve"> </w:t>
+      </w:r>
+      <w:r>
+        <w:rPr>
+          <w:rFonts w:ascii="Arial" w:hAnsi="Arial" w:cs="Arial"/>
+          <w:b/>
+          <w:bCs/>
+        </w:rPr>
+        <w:t>Find Cluster</w:t>
       </w:r>
     </w:p>
     <w:tbl>
@@ -284,15 +293,15 @@
         <w:tblLook w:val="04A0" w:firstRow="1" w:lastRow="0" w:firstColumn="1" w:lastColumn="0" w:noHBand="0" w:noVBand="1"/>
       </w:tblPr>
       <w:tblGrid>
-        <w:gridCol w:w="1572"/>
+        <w:gridCol w:w="1582"/>
         <w:gridCol w:w="897"/>
-        <w:gridCol w:w="1877"/>
-        <w:gridCol w:w="1441"/>
+        <w:gridCol w:w="1963"/>
+        <w:gridCol w:w="1454"/>
         <w:gridCol w:w="10"/>
         <w:gridCol w:w="884"/>
-        <w:gridCol w:w="906"/>
-        <w:gridCol w:w="1524"/>
-        <w:gridCol w:w="1892"/>
+        <w:gridCol w:w="918"/>
+        <w:gridCol w:w="1444"/>
+        <w:gridCol w:w="1851"/>
       </w:tblGrid>
       <w:tr>
         <w:tc>
@@ -391,7 +400,13 @@
                 <w:bCs/>
                 <w:color w:val="000000"/>
               </w:rPr>
-              <w:t>${res_code}</w:t>
+              <w:t xml:space="preserve">   </w:t>
+            </w:r>
+            <w:r>
+              <w:rPr>
+                <w:rFonts w:ascii="Arial" w:hAnsi="Arial" w:cs="Arial"/>
+              </w:rPr>
+              <w:t>Responsibility Code</w:t>
             </w:r>
           </w:p>
         </w:tc>
@@ -433,14 +448,20 @@
               <w:spacing w:before="100" w:beforeAutospacing="1" w:after="100" w:afterAutospacing="1"/>
               <w:contextualSpacing/>
               <w:jc w:val="center"/>
+              <w:rPr>
+                <w:rFonts w:ascii="Arial" w:hAnsi="Arial" w:cs="Arial"/>
+              </w:rPr>
             </w:pPr>
             <w:r>
               <w:rPr>
                 <w:rFonts w:ascii="Arial" w:hAnsi="Arial" w:cs="Arial"/>
               </w:rPr>
-              <w:t>${office}</w:t>
+              <w:t>Office</w:t>
             </w:r>
             <w:r>
+              <w:rPr>
+                <w:rFonts w:ascii="Arial" w:hAnsi="Arial" w:cs="Arial"/>
+              </w:rPr>
               <w:t xml:space="preserve"> </w:t>
             </w:r>
           </w:p>
@@ -483,7 +504,13 @@
                 <w:bCs/>
                 <w:color w:val="000000"/>
               </w:rPr>
-              <w:t>${ris_no}</w:t>
+              <w:t xml:space="preserve">     </w:t>
+            </w:r>
+            <w:r>
+              <w:rPr>
+                <w:rFonts w:ascii="Arial" w:hAnsi="Arial" w:cs="Arial"/>
+              </w:rPr>
+              <w:t>RIS No.</w:t>
             </w:r>
           </w:p>
         </w:tc>
@@ -5246,17 +5273,13 @@
               <w:jc w:val="center"/>
               <w:rPr>
                 <w:rFonts w:ascii="Arial" w:hAnsi="Arial" w:cs="Arial"/>
-                <w:bCs/>
-                <w:color w:val="000000"/>
               </w:rPr>
             </w:pPr>
             <w:r>
               <w:rPr>
                 <w:rFonts w:ascii="Arial" w:hAnsi="Arial" w:cs="Arial"/>
-                <w:bCs/>
-                <w:color w:val="000000"/>
-              </w:rPr>
-              <w:t>${purpose}</w:t>
+              </w:rPr>
+              <w:t/>
             </w:r>
           </w:p>
         </w:tc>
@@ -5556,13 +5579,17 @@
               <w:jc w:val="center"/>
               <w:rPr>
                 <w:rFonts w:ascii="Arial" w:hAnsi="Arial" w:cs="Arial"/>
+                <w:b/>
+                <w:bCs/>
               </w:rPr>
             </w:pPr>
             <w:r>
               <w:rPr>
                 <w:rFonts w:ascii="Arial" w:hAnsi="Arial" w:cs="Arial"/>
-              </w:rPr>
-              <w:t>${req_by}</w:t>
+                <w:b/>
+                <w:bCs/>
+              </w:rPr>
+              <w:t>DAVE MADAYAG</w:t>
             </w:r>
           </w:p>
         </w:tc>
@@ -5579,13 +5606,17 @@
               <w:jc w:val="center"/>
               <w:rPr>
                 <w:rFonts w:ascii="Arial" w:hAnsi="Arial" w:cs="Arial"/>
+                <w:b/>
+                <w:bCs/>
               </w:rPr>
             </w:pPr>
             <w:r>
               <w:rPr>
                 <w:rFonts w:ascii="Arial" w:hAnsi="Arial" w:cs="Arial"/>
-              </w:rPr>
-              <w:t>${approved_by}</w:t>
+                <w:b/>
+                <w:bCs/>
+              </w:rPr>
+              <w:t>MAAM MAR</w:t>
             </w:r>
           </w:p>
         </w:tc>
@@ -5602,13 +5633,17 @@
               <w:jc w:val="center"/>
               <w:rPr>
                 <w:rFonts w:ascii="Arial" w:hAnsi="Arial" w:cs="Arial"/>
+                <w:b/>
+                <w:bCs/>
               </w:rPr>
             </w:pPr>
             <w:r>
               <w:rPr>
                 <w:rFonts w:ascii="Arial" w:hAnsi="Arial" w:cs="Arial"/>
-              </w:rPr>
-              <w:t>${issue_by}</w:t>
+                <w:b/>
+                <w:bCs/>
+              </w:rPr>
+              <w:t>SIR RAY</w:t>
             </w:r>
           </w:p>
         </w:tc>
@@ -5624,13 +5659,17 @@
               <w:jc w:val="center"/>
               <w:rPr>
                 <w:rFonts w:ascii="Arial" w:hAnsi="Arial" w:cs="Arial"/>
+                <w:b/>
+                <w:bCs/>
               </w:rPr>
             </w:pPr>
             <w:r>
               <w:rPr>
                 <w:rFonts w:ascii="Arial" w:hAnsi="Arial" w:cs="Arial"/>
-              </w:rPr>
-              <w:t>${received_by}</w:t>
+                <w:b/>
+                <w:bCs/>
+              </w:rPr>
+              <w:t>DAVE MADAYAG</w:t>
             </w:r>
           </w:p>
         </w:tc>
@@ -5684,7 +5723,7 @@
               <w:rPr>
                 <w:rFonts w:ascii="Arial" w:hAnsi="Arial" w:cs="Arial"/>
               </w:rPr>
-              <w:t>${designation}</w:t>
+              <w:t/>
             </w:r>
           </w:p>
         </w:tc>

</xml_diff>